<commit_message>
#2 y #3 Terminados y a espera de aprobación final
Se termina toda la fase de Planeación
</commit_message>
<xml_diff>
--- a/Planeación/Carta de proyecto Estimación de tiempo y recursos.docx
+++ b/Planeación/Carta de proyecto Estimación de tiempo y recursos.docx
@@ -697,14 +697,25 @@
                 <w:color w:val="000000"/>
               </w:rPr>
             </w:pPr>
-            <w:proofErr w:type="spellStart"/>
-            <w:r>
-              <w:rPr>
-                <w:color w:val="000000"/>
-              </w:rPr>
-              <w:t>N°</w:t>
-            </w:r>
-            <w:proofErr w:type="spellEnd"/>
+            <w:r>
+              <w:rPr>
+                <w:color w:val="000000"/>
+              </w:rPr>
+              <w:t>N</w:t>
+            </w:r>
+            <w:r>
+              <w:rPr>
+                <w:color w:val="000000"/>
+              </w:rPr>
+              <w:t>.</w:t>
+            </w:r>
+            <w:r>
+              <w:rPr>
+                <w:color w:val="000000"/>
+                <w:vertAlign w:val="superscript"/>
+              </w:rPr>
+              <w:t>o</w:t>
+            </w:r>
             <w:r>
               <w:rPr>
                 <w:color w:val="000000"/>
@@ -1011,13 +1022,7 @@
               <w:rPr>
                 <w:color w:val="000000"/>
               </w:rPr>
-              <w:t xml:space="preserve">Descripción de la </w:t>
-            </w:r>
-            <w:r>
-              <w:rPr>
-                <w:color w:val="000000"/>
-              </w:rPr>
-              <w:t>problemática a mejorar</w:t>
+              <w:t>Descripción de la problemática a mejorar</w:t>
             </w:r>
           </w:p>
         </w:tc>
@@ -1267,21 +1272,12 @@
             <w:r>
               <w:t xml:space="preserve">Producir dos entregables: un </w:t>
             </w:r>
-            <w:proofErr w:type="spellStart"/>
             <w:r>
               <w:rPr>
                 <w:i/>
                 <w:iCs/>
               </w:rPr>
-              <w:t>mock</w:t>
-            </w:r>
-            <w:proofErr w:type="spellEnd"/>
-            <w:r>
-              <w:rPr>
-                <w:i/>
-                <w:iCs/>
-              </w:rPr>
-              <w:t>-up</w:t>
+              <w:t>mock-up</w:t>
             </w:r>
             <w:r>
               <w:t xml:space="preserve"> que represente la interfaz y funcionalidades del aplicativo en la fase de diseño, y un prototipo funcional que demuestre la capacidad del sistema para gestionar y transferir datos de uno de los contenidos deportivos, validando así su efectividad antes de la implementación final.</w:t>
@@ -1423,25 +1419,7 @@
                 <w:color w:val="000000"/>
                 <w:lang w:val="es-CO"/>
               </w:rPr>
-              <w:t xml:space="preserve"> adicional ni el montaje del complemento de la suite de AVID </w:t>
-            </w:r>
-            <w:proofErr w:type="spellStart"/>
-            <w:r>
-              <w:rPr>
-                <w:bCs/>
-                <w:color w:val="000000"/>
-                <w:lang w:val="es-CO"/>
-              </w:rPr>
-              <w:t>iNews</w:t>
-            </w:r>
-            <w:proofErr w:type="spellEnd"/>
-            <w:r>
-              <w:rPr>
-                <w:bCs/>
-                <w:color w:val="000000"/>
-                <w:lang w:val="es-CO"/>
-              </w:rPr>
-              <w:t xml:space="preserve"> (al menos para un carga baja y media de trabajo). La implementación de metodologías ágiles y tradicionales permitirá un desarrollo más flexible y adaptado a las necesidades específicas </w:t>
+              <w:t xml:space="preserve"> adicional ni el montaje del complemento de la suite de AVID iNews (al menos para un carga baja y media de trabajo). La implementación de metodologías ágiles y tradicionales permitirá un desarrollo más flexible y adaptado a las necesidades específicas </w:t>
             </w:r>
             <w:r>
               <w:rPr>
@@ -1655,23 +1633,13 @@
               </w:rPr>
               <w:t xml:space="preserve">rear un </w:t>
             </w:r>
-            <w:proofErr w:type="spellStart"/>
             <w:r>
               <w:rPr>
                 <w:i/>
                 <w:iCs/>
                 <w:color w:val="000000"/>
               </w:rPr>
-              <w:t>mock</w:t>
-            </w:r>
-            <w:proofErr w:type="spellEnd"/>
-            <w:r>
-              <w:rPr>
-                <w:i/>
-                <w:iCs/>
-                <w:color w:val="000000"/>
-              </w:rPr>
-              <w:t xml:space="preserve">-up </w:t>
+              <w:t xml:space="preserve">mock-up </w:t>
             </w:r>
             <w:r>
               <w:rPr>
@@ -2210,21 +2178,7 @@
               <w:rPr>
                 <w:color w:val="000000"/>
               </w:rPr>
-              <w:t xml:space="preserve">e organizarán </w:t>
-            </w:r>
-            <w:proofErr w:type="spellStart"/>
-            <w:r>
-              <w:rPr>
-                <w:color w:val="000000"/>
-              </w:rPr>
-              <w:t>sprints</w:t>
-            </w:r>
-            <w:proofErr w:type="spellEnd"/>
-            <w:r>
-              <w:rPr>
-                <w:color w:val="000000"/>
-              </w:rPr>
-              <w:t xml:space="preserve"> cortos para el desarrollo de funcionalidades específicas, con </w:t>
+              <w:t xml:space="preserve">e organizarán sprints cortos para el desarrollo de funcionalidades específicas, con </w:t>
             </w:r>
             <w:r>
               <w:rPr>
@@ -2289,21 +2243,7 @@
               <w:rPr>
                 <w:color w:val="000000"/>
               </w:rPr>
-              <w:t xml:space="preserve">Registro de PSP (Personal Software </w:t>
-            </w:r>
-            <w:proofErr w:type="spellStart"/>
-            <w:r>
-              <w:rPr>
-                <w:color w:val="000000"/>
-              </w:rPr>
-              <w:t>Process</w:t>
-            </w:r>
-            <w:proofErr w:type="spellEnd"/>
-            <w:r>
-              <w:rPr>
-                <w:color w:val="000000"/>
-              </w:rPr>
-              <w:t>):</w:t>
+              <w:t>Registro de PSP (Personal Software Process):</w:t>
             </w:r>
             <w:r>
               <w:rPr>
@@ -2321,35 +2261,7 @@
               <w:rPr>
                 <w:color w:val="000000"/>
               </w:rPr>
-              <w:t xml:space="preserve"> </w:t>
-            </w:r>
-            <w:proofErr w:type="spellStart"/>
-            <w:r>
-              <w:rPr>
-                <w:color w:val="000000"/>
-              </w:rPr>
-              <w:t>Process</w:t>
-            </w:r>
-            <w:proofErr w:type="spellEnd"/>
-            <w:r>
-              <w:rPr>
-                <w:color w:val="000000"/>
-              </w:rPr>
-              <w:t xml:space="preserve"> </w:t>
-            </w:r>
-            <w:proofErr w:type="spellStart"/>
-            <w:r>
-              <w:rPr>
-                <w:color w:val="000000"/>
-              </w:rPr>
-              <w:t>Dashboard</w:t>
-            </w:r>
-            <w:proofErr w:type="spellEnd"/>
-            <w:r>
-              <w:rPr>
-                <w:color w:val="000000"/>
-              </w:rPr>
-              <w:t xml:space="preserve"> </w:t>
+              <w:t xml:space="preserve"> Process Dashboard </w:t>
             </w:r>
             <w:r>
               <w:rPr>
@@ -2521,7 +2433,10 @@
     <w:sdt>
       <w:sdtPr>
         <w:rPr>
-          <w:lang w:val="es-MX"/>
+          <w:rFonts w:eastAsia="Times New Roman" w:cs="Times New Roman"/>
+          <w:b w:val="0"/>
+          <w:szCs w:val="22"/>
+          <w:lang w:val="es-MX" w:eastAsia="es-ES" w:bidi="es-ES"/>
         </w:rPr>
         <w:id w:val="407428382"/>
         <w:docPartObj>
@@ -2531,10 +2446,7 @@
       </w:sdtPr>
       <w:sdtEndPr>
         <w:rPr>
-          <w:rFonts w:eastAsia="Times New Roman" w:cs="Times New Roman"/>
           <w:bCs/>
-          <w:szCs w:val="22"/>
-          <w:lang w:eastAsia="es-ES" w:bidi="es-ES"/>
         </w:rPr>
       </w:sdtEndPr>
       <w:sdtContent>
@@ -2596,7 +2508,7 @@
           <w:r>
             <w:fldChar w:fldCharType="separate"/>
           </w:r>
-          <w:hyperlink w:anchor="_Toc176613566" w:history="1">
+          <w:hyperlink w:anchor="_Toc176860590" w:history="1">
             <w:r>
               <w:rPr>
                 <w:rStyle w:val="Hipervnculo"/>
@@ -2624,7 +2536,7 @@
                 <w:noProof/>
                 <w:webHidden/>
               </w:rPr>
-              <w:instrText xml:space="preserve"> PAGEREF _Toc176613566 \h </w:instrText>
+              <w:instrText xml:space="preserve"> PAGEREF _Toc176860590 \h </w:instrText>
             </w:r>
             <w:r>
               <w:rPr>
@@ -2671,7 +2583,7 @@
               <w14:ligatures w14:val="standardContextual"/>
             </w:rPr>
           </w:pPr>
-          <w:hyperlink w:anchor="_Toc176613567" w:history="1">
+          <w:hyperlink w:anchor="_Toc176860591" w:history="1">
             <w:r>
               <w:rPr>
                 <w:rStyle w:val="Hipervnculo"/>
@@ -2699,7 +2611,7 @@
                 <w:noProof/>
                 <w:webHidden/>
               </w:rPr>
-              <w:instrText xml:space="preserve"> PAGEREF _Toc176613567 \h </w:instrText>
+              <w:instrText xml:space="preserve"> PAGEREF _Toc176860591 \h </w:instrText>
             </w:r>
             <w:r>
               <w:rPr>
@@ -2746,7 +2658,7 @@
               <w14:ligatures w14:val="standardContextual"/>
             </w:rPr>
           </w:pPr>
-          <w:hyperlink w:anchor="_Toc176613568" w:history="1">
+          <w:hyperlink w:anchor="_Toc176860592" w:history="1">
             <w:r>
               <w:rPr>
                 <w:rStyle w:val="Hipervnculo"/>
@@ -2773,7 +2685,7 @@
                 <w:noProof/>
                 <w:webHidden/>
               </w:rPr>
-              <w:instrText xml:space="preserve"> PAGEREF _Toc176613568 \h </w:instrText>
+              <w:instrText xml:space="preserve"> PAGEREF _Toc176860592 \h </w:instrText>
             </w:r>
             <w:r>
               <w:rPr>
@@ -2820,7 +2732,7 @@
               <w14:ligatures w14:val="standardContextual"/>
             </w:rPr>
           </w:pPr>
-          <w:hyperlink w:anchor="_Toc176613569" w:history="1">
+          <w:hyperlink w:anchor="_Toc176860593" w:history="1">
             <w:r>
               <w:rPr>
                 <w:rStyle w:val="Hipervnculo"/>
@@ -2848,7 +2760,7 @@
                 <w:noProof/>
                 <w:webHidden/>
               </w:rPr>
-              <w:instrText xml:space="preserve"> PAGEREF _Toc176613569 \h </w:instrText>
+              <w:instrText xml:space="preserve"> PAGEREF _Toc176860593 \h </w:instrText>
             </w:r>
             <w:r>
               <w:rPr>
@@ -2895,7 +2807,7 @@
               <w14:ligatures w14:val="standardContextual"/>
             </w:rPr>
           </w:pPr>
-          <w:hyperlink w:anchor="_Toc176613570" w:history="1">
+          <w:hyperlink w:anchor="_Toc176860594" w:history="1">
             <w:r>
               <w:rPr>
                 <w:rStyle w:val="Hipervnculo"/>
@@ -2923,7 +2835,7 @@
                 <w:noProof/>
                 <w:webHidden/>
               </w:rPr>
-              <w:instrText xml:space="preserve"> PAGEREF _Toc176613570 \h </w:instrText>
+              <w:instrText xml:space="preserve"> PAGEREF _Toc176860594 \h </w:instrText>
             </w:r>
             <w:r>
               <w:rPr>
@@ -2970,7 +2882,7 @@
               <w14:ligatures w14:val="standardContextual"/>
             </w:rPr>
           </w:pPr>
-          <w:hyperlink w:anchor="_Toc176613571" w:history="1">
+          <w:hyperlink w:anchor="_Toc176860595" w:history="1">
             <w:r>
               <w:rPr>
                 <w:rStyle w:val="Hipervnculo"/>
@@ -2998,7 +2910,7 @@
                 <w:noProof/>
                 <w:webHidden/>
               </w:rPr>
-              <w:instrText xml:space="preserve"> PAGEREF _Toc176613571 \h </w:instrText>
+              <w:instrText xml:space="preserve"> PAGEREF _Toc176860595 \h </w:instrText>
             </w:r>
             <w:r>
               <w:rPr>
@@ -3045,7 +2957,7 @@
               <w14:ligatures w14:val="standardContextual"/>
             </w:rPr>
           </w:pPr>
-          <w:hyperlink w:anchor="_Toc176613572" w:history="1">
+          <w:hyperlink w:anchor="_Toc176860596" w:history="1">
             <w:r>
               <w:rPr>
                 <w:rStyle w:val="Hipervnculo"/>
@@ -3073,7 +2985,7 @@
                 <w:noProof/>
                 <w:webHidden/>
               </w:rPr>
-              <w:instrText xml:space="preserve"> PAGEREF _Toc176613572 \h </w:instrText>
+              <w:instrText xml:space="preserve"> PAGEREF _Toc176860596 \h </w:instrText>
             </w:r>
             <w:r>
               <w:rPr>
@@ -3120,7 +3032,7 @@
               <w14:ligatures w14:val="standardContextual"/>
             </w:rPr>
           </w:pPr>
-          <w:hyperlink w:anchor="_Toc176613573" w:history="1">
+          <w:hyperlink w:anchor="_Toc176860597" w:history="1">
             <w:r>
               <w:rPr>
                 <w:rStyle w:val="Hipervnculo"/>
@@ -3148,7 +3060,7 @@
                 <w:noProof/>
                 <w:webHidden/>
               </w:rPr>
-              <w:instrText xml:space="preserve"> PAGEREF _Toc176613573 \h </w:instrText>
+              <w:instrText xml:space="preserve"> PAGEREF _Toc176860597 \h </w:instrText>
             </w:r>
             <w:r>
               <w:rPr>
@@ -3195,7 +3107,7 @@
               <w14:ligatures w14:val="standardContextual"/>
             </w:rPr>
           </w:pPr>
-          <w:hyperlink w:anchor="_Toc176613574" w:history="1">
+          <w:hyperlink w:anchor="_Toc176860598" w:history="1">
             <w:r>
               <w:rPr>
                 <w:rStyle w:val="Hipervnculo"/>
@@ -3223,7 +3135,7 @@
                 <w:noProof/>
                 <w:webHidden/>
               </w:rPr>
-              <w:instrText xml:space="preserve"> PAGEREF _Toc176613574 \h </w:instrText>
+              <w:instrText xml:space="preserve"> PAGEREF _Toc176860598 \h </w:instrText>
             </w:r>
             <w:r>
               <w:rPr>
@@ -3270,7 +3182,7 @@
               <w14:ligatures w14:val="standardContextual"/>
             </w:rPr>
           </w:pPr>
-          <w:hyperlink w:anchor="_Toc176613575" w:history="1">
+          <w:hyperlink w:anchor="_Toc176860599" w:history="1">
             <w:r>
               <w:rPr>
                 <w:rStyle w:val="Hipervnculo"/>
@@ -3298,7 +3210,7 @@
                 <w:noProof/>
                 <w:webHidden/>
               </w:rPr>
-              <w:instrText xml:space="preserve"> PAGEREF _Toc176613575 \h </w:instrText>
+              <w:instrText xml:space="preserve"> PAGEREF _Toc176860599 \h </w:instrText>
             </w:r>
             <w:r>
               <w:rPr>
@@ -3345,7 +3257,7 @@
               <w14:ligatures w14:val="standardContextual"/>
             </w:rPr>
           </w:pPr>
-          <w:hyperlink w:anchor="_Toc176613576" w:history="1">
+          <w:hyperlink w:anchor="_Toc176860600" w:history="1">
             <w:r>
               <w:rPr>
                 <w:rStyle w:val="Hipervnculo"/>
@@ -3373,7 +3285,7 @@
                 <w:noProof/>
                 <w:webHidden/>
               </w:rPr>
-              <w:instrText xml:space="preserve"> PAGEREF _Toc176613576 \h </w:instrText>
+              <w:instrText xml:space="preserve"> PAGEREF _Toc176860600 \h </w:instrText>
             </w:r>
             <w:r>
               <w:rPr>
@@ -3420,7 +3332,7 @@
               <w14:ligatures w14:val="standardContextual"/>
             </w:rPr>
           </w:pPr>
-          <w:hyperlink w:anchor="_Toc176613577" w:history="1">
+          <w:hyperlink w:anchor="_Toc176860601" w:history="1">
             <w:r>
               <w:rPr>
                 <w:rStyle w:val="Hipervnculo"/>
@@ -3448,7 +3360,7 @@
                 <w:noProof/>
                 <w:webHidden/>
               </w:rPr>
-              <w:instrText xml:space="preserve"> PAGEREF _Toc176613577 \h </w:instrText>
+              <w:instrText xml:space="preserve"> PAGEREF _Toc176860601 \h </w:instrText>
             </w:r>
             <w:r>
               <w:rPr>
@@ -3495,7 +3407,7 @@
               <w14:ligatures w14:val="standardContextual"/>
             </w:rPr>
           </w:pPr>
-          <w:hyperlink w:anchor="_Toc176613578" w:history="1">
+          <w:hyperlink w:anchor="_Toc176860602" w:history="1">
             <w:r>
               <w:rPr>
                 <w:rStyle w:val="Hipervnculo"/>
@@ -3523,7 +3435,7 @@
                 <w:noProof/>
                 <w:webHidden/>
               </w:rPr>
-              <w:instrText xml:space="preserve"> PAGEREF _Toc176613578 \h </w:instrText>
+              <w:instrText xml:space="preserve"> PAGEREF _Toc176860602 \h </w:instrText>
             </w:r>
             <w:r>
               <w:rPr>
@@ -3570,7 +3482,7 @@
               <w14:ligatures w14:val="standardContextual"/>
             </w:rPr>
           </w:pPr>
-          <w:hyperlink w:anchor="_Toc176613579" w:history="1">
+          <w:hyperlink w:anchor="_Toc176860603" w:history="1">
             <w:r>
               <w:rPr>
                 <w:rStyle w:val="Hipervnculo"/>
@@ -3598,7 +3510,7 @@
                 <w:noProof/>
                 <w:webHidden/>
               </w:rPr>
-              <w:instrText xml:space="preserve"> PAGEREF _Toc176613579 \h </w:instrText>
+              <w:instrText xml:space="preserve"> PAGEREF _Toc176860603 \h </w:instrText>
             </w:r>
             <w:r>
               <w:rPr>
@@ -3645,7 +3557,7 @@
               <w14:ligatures w14:val="standardContextual"/>
             </w:rPr>
           </w:pPr>
-          <w:hyperlink w:anchor="_Toc176613580" w:history="1">
+          <w:hyperlink w:anchor="_Toc176860604" w:history="1">
             <w:r>
               <w:rPr>
                 <w:rStyle w:val="Hipervnculo"/>
@@ -3673,7 +3585,7 @@
                 <w:noProof/>
                 <w:webHidden/>
               </w:rPr>
-              <w:instrText xml:space="preserve"> PAGEREF _Toc176613580 \h </w:instrText>
+              <w:instrText xml:space="preserve"> PAGEREF _Toc176860604 \h </w:instrText>
             </w:r>
             <w:r>
               <w:rPr>
@@ -3720,7 +3632,7 @@
               <w14:ligatures w14:val="standardContextual"/>
             </w:rPr>
           </w:pPr>
-          <w:hyperlink w:anchor="_Toc176613581" w:history="1">
+          <w:hyperlink w:anchor="_Toc176860605" w:history="1">
             <w:r>
               <w:rPr>
                 <w:rStyle w:val="Hipervnculo"/>
@@ -3748,7 +3660,7 @@
                 <w:noProof/>
                 <w:webHidden/>
               </w:rPr>
-              <w:instrText xml:space="preserve"> PAGEREF _Toc176613581 \h </w:instrText>
+              <w:instrText xml:space="preserve"> PAGEREF _Toc176860605 \h </w:instrText>
             </w:r>
             <w:r>
               <w:rPr>
@@ -3795,7 +3707,7 @@
               <w14:ligatures w14:val="standardContextual"/>
             </w:rPr>
           </w:pPr>
-          <w:hyperlink w:anchor="_Toc176613582" w:history="1">
+          <w:hyperlink w:anchor="_Toc176860606" w:history="1">
             <w:r>
               <w:rPr>
                 <w:rStyle w:val="Hipervnculo"/>
@@ -3823,7 +3735,7 @@
                 <w:noProof/>
                 <w:webHidden/>
               </w:rPr>
-              <w:instrText xml:space="preserve"> PAGEREF _Toc176613582 \h </w:instrText>
+              <w:instrText xml:space="preserve"> PAGEREF _Toc176860606 \h </w:instrText>
             </w:r>
             <w:r>
               <w:rPr>
@@ -3870,7 +3782,7 @@
               <w14:ligatures w14:val="standardContextual"/>
             </w:rPr>
           </w:pPr>
-          <w:hyperlink w:anchor="_Toc176613583" w:history="1">
+          <w:hyperlink w:anchor="_Toc176860607" w:history="1">
             <w:r>
               <w:rPr>
                 <w:rStyle w:val="Hipervnculo"/>
@@ -3898,7 +3810,7 @@
                 <w:noProof/>
                 <w:webHidden/>
               </w:rPr>
-              <w:instrText xml:space="preserve"> PAGEREF _Toc176613583 \h </w:instrText>
+              <w:instrText xml:space="preserve"> PAGEREF _Toc176860607 \h </w:instrText>
             </w:r>
             <w:r>
               <w:rPr>
@@ -3945,7 +3857,7 @@
               <w14:ligatures w14:val="standardContextual"/>
             </w:rPr>
           </w:pPr>
-          <w:hyperlink w:anchor="_Toc176613584" w:history="1">
+          <w:hyperlink w:anchor="_Toc176860608" w:history="1">
             <w:r>
               <w:rPr>
                 <w:rStyle w:val="Hipervnculo"/>
@@ -3973,7 +3885,7 @@
                 <w:noProof/>
                 <w:webHidden/>
               </w:rPr>
-              <w:instrText xml:space="preserve"> PAGEREF _Toc176613584 \h </w:instrText>
+              <w:instrText xml:space="preserve"> PAGEREF _Toc176860608 \h </w:instrText>
             </w:r>
             <w:r>
               <w:rPr>
@@ -4020,7 +3932,7 @@
               <w14:ligatures w14:val="standardContextual"/>
             </w:rPr>
           </w:pPr>
-          <w:hyperlink w:anchor="_Toc176613585" w:history="1">
+          <w:hyperlink w:anchor="_Toc176860609" w:history="1">
             <w:r>
               <w:rPr>
                 <w:rStyle w:val="Hipervnculo"/>
@@ -4048,7 +3960,7 @@
                 <w:noProof/>
                 <w:webHidden/>
               </w:rPr>
-              <w:instrText xml:space="preserve"> PAGEREF _Toc176613585 \h </w:instrText>
+              <w:instrText xml:space="preserve"> PAGEREF _Toc176860609 \h </w:instrText>
             </w:r>
             <w:r>
               <w:rPr>
@@ -4095,7 +4007,7 @@
               <w14:ligatures w14:val="standardContextual"/>
             </w:rPr>
           </w:pPr>
-          <w:hyperlink w:anchor="_Toc176613586" w:history="1">
+          <w:hyperlink w:anchor="_Toc176860610" w:history="1">
             <w:r>
               <w:rPr>
                 <w:rStyle w:val="Hipervnculo"/>
@@ -4123,7 +4035,7 @@
                 <w:noProof/>
                 <w:webHidden/>
               </w:rPr>
-              <w:instrText xml:space="preserve"> PAGEREF _Toc176613586 \h </w:instrText>
+              <w:instrText xml:space="preserve"> PAGEREF _Toc176860610 \h </w:instrText>
             </w:r>
             <w:r>
               <w:rPr>
@@ -4170,7 +4082,7 @@
               <w14:ligatures w14:val="standardContextual"/>
             </w:rPr>
           </w:pPr>
-          <w:hyperlink w:anchor="_Toc176613587" w:history="1">
+          <w:hyperlink w:anchor="_Toc176860611" w:history="1">
             <w:r>
               <w:rPr>
                 <w:rStyle w:val="Hipervnculo"/>
@@ -4198,7 +4110,7 @@
                 <w:noProof/>
                 <w:webHidden/>
               </w:rPr>
-              <w:instrText xml:space="preserve"> PAGEREF _Toc176613587 \h </w:instrText>
+              <w:instrText xml:space="preserve"> PAGEREF _Toc176860611 \h </w:instrText>
             </w:r>
             <w:r>
               <w:rPr>
@@ -4245,7 +4157,7 @@
               <w14:ligatures w14:val="standardContextual"/>
             </w:rPr>
           </w:pPr>
-          <w:hyperlink w:anchor="_Toc176613588" w:history="1">
+          <w:hyperlink w:anchor="_Toc176860612" w:history="1">
             <w:r>
               <w:rPr>
                 <w:rStyle w:val="Hipervnculo"/>
@@ -4273,7 +4185,7 @@
                 <w:noProof/>
                 <w:webHidden/>
               </w:rPr>
-              <w:instrText xml:space="preserve"> PAGEREF _Toc176613588 \h </w:instrText>
+              <w:instrText xml:space="preserve"> PAGEREF _Toc176860612 \h </w:instrText>
             </w:r>
             <w:r>
               <w:rPr>
@@ -4320,7 +4232,7 @@
               <w14:ligatures w14:val="standardContextual"/>
             </w:rPr>
           </w:pPr>
-          <w:hyperlink w:anchor="_Toc176613589" w:history="1">
+          <w:hyperlink w:anchor="_Toc176860613" w:history="1">
             <w:r>
               <w:rPr>
                 <w:rStyle w:val="Hipervnculo"/>
@@ -4348,7 +4260,7 @@
                 <w:noProof/>
                 <w:webHidden/>
               </w:rPr>
-              <w:instrText xml:space="preserve"> PAGEREF _Toc176613589 \h </w:instrText>
+              <w:instrText xml:space="preserve"> PAGEREF _Toc176860613 \h </w:instrText>
             </w:r>
             <w:r>
               <w:rPr>
@@ -4395,7 +4307,7 @@
               <w14:ligatures w14:val="standardContextual"/>
             </w:rPr>
           </w:pPr>
-          <w:hyperlink w:anchor="_Toc176613590" w:history="1">
+          <w:hyperlink w:anchor="_Toc176860614" w:history="1">
             <w:r>
               <w:rPr>
                 <w:rStyle w:val="Hipervnculo"/>
@@ -4423,7 +4335,7 @@
                 <w:noProof/>
                 <w:webHidden/>
               </w:rPr>
-              <w:instrText xml:space="preserve"> PAGEREF _Toc176613590 \h </w:instrText>
+              <w:instrText xml:space="preserve"> PAGEREF _Toc176860614 \h </w:instrText>
             </w:r>
             <w:r>
               <w:rPr>
@@ -4470,7 +4382,7 @@
               <w14:ligatures w14:val="standardContextual"/>
             </w:rPr>
           </w:pPr>
-          <w:hyperlink w:anchor="_Toc176613591" w:history="1">
+          <w:hyperlink w:anchor="_Toc176860615" w:history="1">
             <w:r>
               <w:rPr>
                 <w:rStyle w:val="Hipervnculo"/>
@@ -4498,7 +4410,7 @@
                 <w:noProof/>
                 <w:webHidden/>
               </w:rPr>
-              <w:instrText xml:space="preserve"> PAGEREF _Toc176613591 \h </w:instrText>
+              <w:instrText xml:space="preserve"> PAGEREF _Toc176860615 \h </w:instrText>
             </w:r>
             <w:r>
               <w:rPr>
@@ -4545,7 +4457,7 @@
               <w14:ligatures w14:val="standardContextual"/>
             </w:rPr>
           </w:pPr>
-          <w:hyperlink w:anchor="_Toc176613592" w:history="1">
+          <w:hyperlink w:anchor="_Toc176860616" w:history="1">
             <w:r>
               <w:rPr>
                 <w:rStyle w:val="Hipervnculo"/>
@@ -4573,7 +4485,7 @@
                 <w:noProof/>
                 <w:webHidden/>
               </w:rPr>
-              <w:instrText xml:space="preserve"> PAGEREF _Toc176613592 \h </w:instrText>
+              <w:instrText xml:space="preserve"> PAGEREF _Toc176860616 \h </w:instrText>
             </w:r>
             <w:r>
               <w:rPr>
@@ -4620,7 +4532,7 @@
               <w14:ligatures w14:val="standardContextual"/>
             </w:rPr>
           </w:pPr>
-          <w:hyperlink w:anchor="_Toc176613593" w:history="1">
+          <w:hyperlink w:anchor="_Toc176860617" w:history="1">
             <w:r>
               <w:rPr>
                 <w:rStyle w:val="Hipervnculo"/>
@@ -4648,7 +4560,7 @@
                 <w:noProof/>
                 <w:webHidden/>
               </w:rPr>
-              <w:instrText xml:space="preserve"> PAGEREF _Toc176613593 \h </w:instrText>
+              <w:instrText xml:space="preserve"> PAGEREF _Toc176860617 \h </w:instrText>
             </w:r>
             <w:r>
               <w:rPr>
@@ -4695,7 +4607,7 @@
               <w14:ligatures w14:val="standardContextual"/>
             </w:rPr>
           </w:pPr>
-          <w:hyperlink w:anchor="_Toc176613594" w:history="1">
+          <w:hyperlink w:anchor="_Toc176860618" w:history="1">
             <w:r>
               <w:rPr>
                 <w:rStyle w:val="Hipervnculo"/>
@@ -4723,7 +4635,7 @@
                 <w:noProof/>
                 <w:webHidden/>
               </w:rPr>
-              <w:instrText xml:space="preserve"> PAGEREF _Toc176613594 \h </w:instrText>
+              <w:instrText xml:space="preserve"> PAGEREF _Toc176860618 \h </w:instrText>
             </w:r>
             <w:r>
               <w:rPr>
@@ -4770,7 +4682,7 @@
               <w14:ligatures w14:val="standardContextual"/>
             </w:rPr>
           </w:pPr>
-          <w:hyperlink w:anchor="_Toc176613595" w:history="1">
+          <w:hyperlink w:anchor="_Toc176860619" w:history="1">
             <w:r>
               <w:rPr>
                 <w:rStyle w:val="Hipervnculo"/>
@@ -4798,7 +4710,7 @@
                 <w:noProof/>
                 <w:webHidden/>
               </w:rPr>
-              <w:instrText xml:space="preserve"> PAGEREF _Toc176613595 \h </w:instrText>
+              <w:instrText xml:space="preserve"> PAGEREF _Toc176860619 \h </w:instrText>
             </w:r>
             <w:r>
               <w:rPr>
@@ -4845,7 +4757,7 @@
               <w14:ligatures w14:val="standardContextual"/>
             </w:rPr>
           </w:pPr>
-          <w:hyperlink w:anchor="_Toc176613596" w:history="1">
+          <w:hyperlink w:anchor="_Toc176860620" w:history="1">
             <w:r>
               <w:rPr>
                 <w:rStyle w:val="Hipervnculo"/>
@@ -4873,7 +4785,7 @@
                 <w:noProof/>
                 <w:webHidden/>
               </w:rPr>
-              <w:instrText xml:space="preserve"> PAGEREF _Toc176613596 \h </w:instrText>
+              <w:instrText xml:space="preserve"> PAGEREF _Toc176860620 \h </w:instrText>
             </w:r>
             <w:r>
               <w:rPr>
@@ -4920,7 +4832,7 @@
               <w14:ligatures w14:val="standardContextual"/>
             </w:rPr>
           </w:pPr>
-          <w:hyperlink w:anchor="_Toc176613597" w:history="1">
+          <w:hyperlink w:anchor="_Toc176860621" w:history="1">
             <w:r>
               <w:rPr>
                 <w:rStyle w:val="Hipervnculo"/>
@@ -4948,7 +4860,7 @@
                 <w:noProof/>
                 <w:webHidden/>
               </w:rPr>
-              <w:instrText xml:space="preserve"> PAGEREF _Toc176613597 \h </w:instrText>
+              <w:instrText xml:space="preserve"> PAGEREF _Toc176860621 \h </w:instrText>
             </w:r>
             <w:r>
               <w:rPr>
@@ -4995,7 +4907,7 @@
               <w14:ligatures w14:val="standardContextual"/>
             </w:rPr>
           </w:pPr>
-          <w:hyperlink w:anchor="_Toc176613598" w:history="1">
+          <w:hyperlink w:anchor="_Toc176860622" w:history="1">
             <w:r>
               <w:rPr>
                 <w:rStyle w:val="Hipervnculo"/>
@@ -5023,7 +4935,7 @@
                 <w:noProof/>
                 <w:webHidden/>
               </w:rPr>
-              <w:instrText xml:space="preserve"> PAGEREF _Toc176613598 \h </w:instrText>
+              <w:instrText xml:space="preserve"> PAGEREF _Toc176860622 \h </w:instrText>
             </w:r>
             <w:r>
               <w:rPr>
@@ -5070,7 +4982,7 @@
               <w14:ligatures w14:val="standardContextual"/>
             </w:rPr>
           </w:pPr>
-          <w:hyperlink w:anchor="_Toc176613599" w:history="1">
+          <w:hyperlink w:anchor="_Toc176860623" w:history="1">
             <w:r>
               <w:rPr>
                 <w:rStyle w:val="Hipervnculo"/>
@@ -5098,7 +5010,7 @@
                 <w:noProof/>
                 <w:webHidden/>
               </w:rPr>
-              <w:instrText xml:space="preserve"> PAGEREF _Toc176613599 \h </w:instrText>
+              <w:instrText xml:space="preserve"> PAGEREF _Toc176860623 \h </w:instrText>
             </w:r>
             <w:r>
               <w:rPr>
@@ -5145,7 +5057,7 @@
               <w14:ligatures w14:val="standardContextual"/>
             </w:rPr>
           </w:pPr>
-          <w:hyperlink w:anchor="_Toc176613600" w:history="1">
+          <w:hyperlink w:anchor="_Toc176860624" w:history="1">
             <w:r>
               <w:rPr>
                 <w:rStyle w:val="Hipervnculo"/>
@@ -5173,7 +5085,7 @@
                 <w:noProof/>
                 <w:webHidden/>
               </w:rPr>
-              <w:instrText xml:space="preserve"> PAGEREF _Toc176613600 \h </w:instrText>
+              <w:instrText xml:space="preserve"> PAGEREF _Toc176860624 \h </w:instrText>
             </w:r>
             <w:r>
               <w:rPr>
@@ -5240,7 +5152,7 @@
           <w:lang w:val="es-CO"/>
         </w:rPr>
       </w:pPr>
-      <w:bookmarkStart w:id="0" w:name="_Toc176613566"/>
+      <w:bookmarkStart w:id="0" w:name="_Toc176860590"/>
       <w:r>
         <w:rPr>
           <w:lang w:val="es-CO"/>
@@ -5558,7 +5470,7 @@
           <w:lang w:val="es-CO"/>
         </w:rPr>
       </w:pPr>
-      <w:bookmarkStart w:id="1" w:name="_Toc176613567"/>
+      <w:bookmarkStart w:id="1" w:name="_Toc176860591"/>
       <w:r>
         <w:rPr>
           <w:lang w:val="es-CO"/>
@@ -6253,7 +6165,7 @@
       <w:pPr>
         <w:pStyle w:val="Ttulo1"/>
       </w:pPr>
-      <w:bookmarkStart w:id="2" w:name="_Toc176613568"/>
+      <w:bookmarkStart w:id="2" w:name="_Toc176860592"/>
       <w:r>
         <w:lastRenderedPageBreak/>
         <w:t>PROJECT CHARTER</w:t>
@@ -6268,7 +6180,7 @@
           <w:lang w:val="es-CO"/>
         </w:rPr>
       </w:pPr>
-      <w:bookmarkStart w:id="3" w:name="_Toc176613569"/>
+      <w:bookmarkStart w:id="3" w:name="_Toc176860593"/>
       <w:r>
         <w:rPr>
           <w:lang w:val="es-CO"/>
@@ -6294,7 +6206,7 @@
           <w:lang w:val="es-CO"/>
         </w:rPr>
       </w:pPr>
-      <w:bookmarkStart w:id="4" w:name="_Toc176613570"/>
+      <w:bookmarkStart w:id="4" w:name="_Toc176860594"/>
       <w:r>
         <w:rPr>
           <w:lang w:val="es-CO"/>
@@ -6342,7 +6254,7 @@
           <w:lang w:val="es-CO"/>
         </w:rPr>
       </w:pPr>
-      <w:bookmarkStart w:id="5" w:name="_Toc176613571"/>
+      <w:bookmarkStart w:id="5" w:name="_Toc176860595"/>
       <w:r>
         <w:rPr>
           <w:lang w:val="es-CO"/>
@@ -6379,7 +6291,7 @@
           <w:lang w:val="es-CO"/>
         </w:rPr>
       </w:pPr>
-      <w:bookmarkStart w:id="6" w:name="_Toc176613572"/>
+      <w:bookmarkStart w:id="6" w:name="_Toc176860596"/>
       <w:r>
         <w:rPr>
           <w:lang w:val="es-CO"/>
@@ -6395,7 +6307,7 @@
           <w:lang w:val="es-CO"/>
         </w:rPr>
       </w:pPr>
-      <w:bookmarkStart w:id="7" w:name="_Toc176613573"/>
+      <w:bookmarkStart w:id="7" w:name="_Toc176860597"/>
       <w:r>
         <w:rPr>
           <w:lang w:val="es-CO"/>
@@ -6520,7 +6432,7 @@
           <w:lang w:val="es-CO"/>
         </w:rPr>
       </w:pPr>
-      <w:bookmarkStart w:id="8" w:name="_Toc176613574"/>
+      <w:bookmarkStart w:id="8" w:name="_Toc176860598"/>
       <w:r>
         <w:rPr>
           <w:lang w:val="es-CO"/>
@@ -6644,7 +6556,7 @@
           <w:lang w:val="es-CO"/>
         </w:rPr>
       </w:pPr>
-      <w:bookmarkStart w:id="9" w:name="_Toc176613575"/>
+      <w:bookmarkStart w:id="9" w:name="_Toc176860599"/>
       <w:r>
         <w:rPr>
           <w:lang w:val="es-CO"/>
@@ -6786,7 +6698,7 @@
           <w:lang w:val="es-CO"/>
         </w:rPr>
       </w:pPr>
-      <w:bookmarkStart w:id="10" w:name="_Toc176613576"/>
+      <w:bookmarkStart w:id="10" w:name="_Toc176860600"/>
       <w:r>
         <w:rPr>
           <w:lang w:val="es-CO"/>
@@ -6972,7 +6884,7 @@
           <w:lang w:val="es-CO"/>
         </w:rPr>
       </w:pPr>
-      <w:bookmarkStart w:id="11" w:name="_Toc176613577"/>
+      <w:bookmarkStart w:id="11" w:name="_Toc176860601"/>
       <w:r>
         <w:rPr>
           <w:lang w:val="es-CO"/>
@@ -7067,7 +6979,7 @@
           <w:lang w:val="es-CO"/>
         </w:rPr>
       </w:pPr>
-      <w:bookmarkStart w:id="12" w:name="_Toc176613578"/>
+      <w:bookmarkStart w:id="12" w:name="_Toc176860602"/>
       <w:r>
         <w:rPr>
           <w:lang w:val="es-CO"/>
@@ -7121,7 +7033,7 @@
           <w:lang w:val="es-CO"/>
         </w:rPr>
       </w:pPr>
-      <w:bookmarkStart w:id="13" w:name="_Toc176613579"/>
+      <w:bookmarkStart w:id="13" w:name="_Toc176860603"/>
       <w:r>
         <w:rPr>
           <w:lang w:val="es-CO"/>
@@ -7293,7 +7205,7 @@
           <w:lang w:val="es-CO"/>
         </w:rPr>
       </w:pPr>
-      <w:bookmarkStart w:id="14" w:name="_Toc176613580"/>
+      <w:bookmarkStart w:id="14" w:name="_Toc176860604"/>
       <w:r>
         <w:rPr>
           <w:lang w:val="es-CO"/>
@@ -7315,7 +7227,7 @@
         </w:rPr>
         <w:tab/>
       </w:r>
-      <w:bookmarkStart w:id="15" w:name="_Toc176613581"/>
+      <w:bookmarkStart w:id="15" w:name="_Toc176860605"/>
       <w:r>
         <w:rPr>
           <w:lang w:val="es-CO"/>
@@ -7493,7 +7405,7 @@
         </w:rPr>
         <w:tab/>
       </w:r>
-      <w:bookmarkStart w:id="16" w:name="_Toc176613582"/>
+      <w:bookmarkStart w:id="16" w:name="_Toc176860606"/>
       <w:r>
         <w:rPr>
           <w:lang w:val="es-CO"/>
@@ -7704,7 +7616,7 @@
           <w:lang w:val="es-CO"/>
         </w:rPr>
       </w:pPr>
-      <w:bookmarkStart w:id="17" w:name="_Toc176613583"/>
+      <w:bookmarkStart w:id="17" w:name="_Toc176860607"/>
       <w:r>
         <w:rPr>
           <w:lang w:val="es-CO"/>
@@ -7761,7 +7673,7 @@
           <w:lang w:val="es-CO"/>
         </w:rPr>
       </w:pPr>
-      <w:bookmarkStart w:id="18" w:name="_Toc176613584"/>
+      <w:bookmarkStart w:id="18" w:name="_Toc176860608"/>
       <w:r>
         <w:rPr>
           <w:lang w:val="es-CO"/>
@@ -7818,7 +7730,7 @@
           <w:lang w:val="es-CO"/>
         </w:rPr>
       </w:pPr>
-      <w:bookmarkStart w:id="19" w:name="_Toc176613585"/>
+      <w:bookmarkStart w:id="19" w:name="_Toc176860609"/>
       <w:r>
         <w:rPr>
           <w:lang w:val="es-CO"/>
@@ -7875,7 +7787,7 @@
           <w:lang w:val="es-CO"/>
         </w:rPr>
       </w:pPr>
-      <w:bookmarkStart w:id="20" w:name="_Toc176613586"/>
+      <w:bookmarkStart w:id="20" w:name="_Toc176860610"/>
       <w:r>
         <w:rPr>
           <w:lang w:val="es-CO"/>
@@ -7946,7 +7858,7 @@
           <w:lang w:val="es-CO"/>
         </w:rPr>
       </w:pPr>
-      <w:bookmarkStart w:id="21" w:name="_Toc176613587"/>
+      <w:bookmarkStart w:id="21" w:name="_Toc176860611"/>
       <w:r>
         <w:rPr>
           <w:lang w:val="es-CO"/>
@@ -7969,21 +7881,7 @@
         <w:rPr>
           <w:lang w:val="es-CO"/>
         </w:rPr>
-        <w:t xml:space="preserve">Desarrollo de una solución viable económicamente, sin recurrir a una integración costosa con </w:t>
-      </w:r>
-      <w:proofErr w:type="spellStart"/>
-      <w:r>
-        <w:rPr>
-          <w:lang w:val="es-CO"/>
-        </w:rPr>
-        <w:t>iNews</w:t>
-      </w:r>
-      <w:proofErr w:type="spellEnd"/>
-      <w:r>
-        <w:rPr>
-          <w:lang w:val="es-CO"/>
-        </w:rPr>
-        <w:t>.</w:t>
+        <w:t>Desarrollo de una solución viable económicamente, sin recurrir a una integración costosa con iNews.</w:t>
       </w:r>
     </w:p>
     <w:p>
@@ -8031,7 +7929,7 @@
           <w:lang w:val="es-CO"/>
         </w:rPr>
       </w:pPr>
-      <w:bookmarkStart w:id="22" w:name="_Toc176613588"/>
+      <w:bookmarkStart w:id="22" w:name="_Toc176860612"/>
       <w:r>
         <w:rPr>
           <w:lang w:val="es-CO"/>
@@ -8060,7 +7958,7 @@
           <w:lang w:val="es-CO"/>
         </w:rPr>
       </w:pPr>
-      <w:bookmarkStart w:id="23" w:name="_Toc176613589"/>
+      <w:bookmarkStart w:id="23" w:name="_Toc176860613"/>
       <w:r>
         <w:rPr>
           <w:lang w:val="es-CO"/>
@@ -8238,7 +8136,6 @@
         </w:rPr>
         <w:t xml:space="preserve">sos en la entrega de los </w:t>
       </w:r>
-      <w:proofErr w:type="spellStart"/>
       <w:r>
         <w:rPr>
           <w:i/>
@@ -8247,7 +8144,6 @@
         </w:rPr>
         <w:t>releases</w:t>
       </w:r>
-      <w:proofErr w:type="spellEnd"/>
       <w:r>
         <w:rPr>
           <w:lang w:val="es-CO"/>
@@ -8417,7 +8313,7 @@
         <w:lastRenderedPageBreak/>
         <w:t xml:space="preserve"> </w:t>
       </w:r>
-      <w:bookmarkStart w:id="24" w:name="_Toc176613590"/>
+      <w:bookmarkStart w:id="24" w:name="_Toc176860614"/>
       <w:r>
         <w:rPr>
           <w:lang w:val="es-CO"/>
@@ -9539,19 +9435,11 @@
                 <w:lang w:val="es-CO"/>
               </w:rPr>
             </w:pPr>
-            <w:proofErr w:type="spellStart"/>
-            <w:r>
-              <w:rPr>
-                <w:lang w:val="es-CO"/>
-              </w:rPr>
-              <w:t>Maestro|TX</w:t>
-            </w:r>
-            <w:proofErr w:type="spellEnd"/>
-            <w:r>
-              <w:rPr>
-                <w:lang w:val="es-CO"/>
-              </w:rPr>
-              <w:t xml:space="preserve"> 2020.2, </w:t>
+            <w:r>
+              <w:rPr>
+                <w:lang w:val="es-CO"/>
+              </w:rPr>
+              <w:t xml:space="preserve">Maestro|TX 2020.2, </w:t>
             </w:r>
             <w:r>
               <w:rPr>
@@ -9860,18 +9748,18 @@
             <w:pPr>
               <w:ind w:firstLine="0"/>
               <w:rPr>
-                <w:lang w:val="es-CO"/>
-              </w:rPr>
-            </w:pPr>
-            <w:r>
-              <w:rPr>
-                <w:lang w:val="es-CO"/>
+                <w:lang w:val="en-US"/>
+              </w:rPr>
+            </w:pPr>
+            <w:r>
+              <w:rPr>
+                <w:lang w:val="en-US"/>
               </w:rPr>
               <w:t>Project Manager</w:t>
             </w:r>
             <w:r>
               <w:rPr>
-                <w:lang w:val="es-CO"/>
+                <w:lang w:val="en-US"/>
               </w:rPr>
               <w:t>:</w:t>
             </w:r>
@@ -9880,12 +9768,12 @@
             <w:pPr>
               <w:ind w:firstLine="0"/>
               <w:rPr>
-                <w:lang w:val="es-CO"/>
-              </w:rPr>
-            </w:pPr>
-            <w:r>
-              <w:rPr>
-                <w:lang w:val="es-CO"/>
+                <w:lang w:val="en-US"/>
+              </w:rPr>
+            </w:pPr>
+            <w:r>
+              <w:rPr>
+                <w:lang w:val="en-US"/>
               </w:rPr>
               <w:t>Wílmer E. León</w:t>
             </w:r>
@@ -9960,7 +9848,7 @@
         </w:rPr>
         <w:t xml:space="preserve"> </w:t>
       </w:r>
-      <w:bookmarkStart w:id="25" w:name="_Toc176613591"/>
+      <w:bookmarkStart w:id="25" w:name="_Toc176860615"/>
       <w:r>
         <w:rPr>
           <w:lang w:val="es-CO"/>
@@ -10008,7 +9896,7 @@
         </w:rPr>
         <w:t xml:space="preserve"> </w:t>
       </w:r>
-      <w:bookmarkStart w:id="26" w:name="_Toc176613592"/>
+      <w:bookmarkStart w:id="26" w:name="_Toc176860616"/>
       <w:r>
         <w:rPr>
           <w:lang w:val="es-CO"/>
@@ -10044,7 +9932,7 @@
           <w:lang w:val="es-CO"/>
         </w:rPr>
       </w:pPr>
-      <w:bookmarkStart w:id="27" w:name="_Toc176613593"/>
+      <w:bookmarkStart w:id="27" w:name="_Toc176860617"/>
       <w:r>
         <w:rPr>
           <w:lang w:val="es-CO"/>
@@ -10136,7 +10024,7 @@
           <w:lang w:val="es-CO"/>
         </w:rPr>
       </w:pPr>
-      <w:bookmarkStart w:id="28" w:name="_Toc176613594"/>
+      <w:bookmarkStart w:id="28" w:name="_Toc176860618"/>
       <w:r>
         <w:rPr>
           <w:lang w:val="es-CO"/>
@@ -10247,7 +10135,7 @@
           <w:lang w:val="es-CO"/>
         </w:rPr>
       </w:pPr>
-      <w:bookmarkStart w:id="29" w:name="_Toc176613595"/>
+      <w:bookmarkStart w:id="29" w:name="_Toc176860619"/>
       <w:r>
         <w:rPr>
           <w:lang w:val="es-CO"/>
@@ -10376,7 +10264,7 @@
         </w:rPr>
         <w:t xml:space="preserve"> </w:t>
       </w:r>
-      <w:bookmarkStart w:id="30" w:name="_Toc176613596"/>
+      <w:bookmarkStart w:id="30" w:name="_Toc176860620"/>
       <w:r>
         <w:rPr>
           <w:lang w:val="es-CO"/>
@@ -10483,19 +10371,11 @@
         </w:rPr>
         <w:t xml:space="preserve">Emplear herramientas de gestión de proyectos como </w:t>
       </w:r>
-      <w:proofErr w:type="spellStart"/>
-      <w:r>
-        <w:rPr>
-          <w:lang w:val="es-CO"/>
-        </w:rPr>
-        <w:t>GitBook</w:t>
-      </w:r>
-      <w:proofErr w:type="spellEnd"/>
-      <w:r>
-        <w:rPr>
-          <w:lang w:val="es-CO"/>
-        </w:rPr>
-        <w:t>, Git</w:t>
+      <w:r>
+        <w:rPr>
+          <w:lang w:val="es-CO"/>
+        </w:rPr>
+        <w:t>GitBook, Git</w:t>
       </w:r>
       <w:r>
         <w:rPr>
@@ -10507,42 +10387,20 @@
         <w:rPr>
           <w:lang w:val="es-CO"/>
         </w:rPr>
-        <w:t xml:space="preserve">PSP </w:t>
-      </w:r>
-      <w:proofErr w:type="spellStart"/>
-      <w:r>
-        <w:rPr>
-          <w:lang w:val="es-CO"/>
-        </w:rPr>
-        <w:t>Process</w:t>
-      </w:r>
-      <w:proofErr w:type="spellEnd"/>
+        <w:t>PSP Process Dashboard</w:t>
+      </w:r>
+      <w:r>
+        <w:rPr>
+          <w:lang w:val="es-CO"/>
+        </w:rPr>
+        <w:t>, con sistema de gestión de proyectos lineal en Primavera P6 Oracle</w:t>
+      </w:r>
       <w:r>
         <w:rPr>
           <w:lang w:val="es-CO"/>
         </w:rPr>
         <w:t xml:space="preserve"> </w:t>
       </w:r>
-      <w:proofErr w:type="spellStart"/>
-      <w:r>
-        <w:rPr>
-          <w:lang w:val="es-CO"/>
-        </w:rPr>
-        <w:t>Dashboard</w:t>
-      </w:r>
-      <w:proofErr w:type="spellEnd"/>
-      <w:r>
-        <w:rPr>
-          <w:lang w:val="es-CO"/>
-        </w:rPr>
-        <w:t>, con sistema de gestión de proyectos lineal en Primavera P6 Oracle</w:t>
-      </w:r>
-      <w:r>
-        <w:rPr>
-          <w:lang w:val="es-CO"/>
-        </w:rPr>
-        <w:t xml:space="preserve"> </w:t>
-      </w:r>
       <w:r>
         <w:rPr>
           <w:lang w:val="es-CO"/>
@@ -10553,15 +10411,8 @@
         <w:rPr>
           <w:lang w:val="es-CO"/>
         </w:rPr>
-        <w:t xml:space="preserve">; </w:t>
-      </w:r>
-      <w:r>
-        <w:rPr>
-          <w:lang w:val="es-CO"/>
-        </w:rPr>
-        <w:t xml:space="preserve">para esta entrega, se utiliza el modelo de procesos por prototipos, a dos </w:t>
-      </w:r>
-      <w:proofErr w:type="spellStart"/>
+        <w:t xml:space="preserve">; para esta entrega, se utiliza el modelo de procesos por prototipos, a dos </w:t>
+      </w:r>
       <w:r>
         <w:rPr>
           <w:i/>
@@ -10578,7 +10429,6 @@
         </w:rPr>
         <w:t>s</w:t>
       </w:r>
-      <w:proofErr w:type="spellEnd"/>
       <w:r>
         <w:rPr>
           <w:lang w:val="es-CO"/>
@@ -10607,30 +10457,14 @@
         <w:rPr>
           <w:lang w:val="es-CO"/>
         </w:rPr>
-        <w:t xml:space="preserve">Implementar pruebas automatizadas para garantizar la calidad del aplicativo de escritorio. Utilizar herramientas como </w:t>
-      </w:r>
-      <w:proofErr w:type="spellStart"/>
-      <w:r>
-        <w:rPr>
-          <w:lang w:val="es-CO"/>
-        </w:rPr>
-        <w:t>Selenium</w:t>
-      </w:r>
-      <w:proofErr w:type="spellEnd"/>
-      <w:r>
-        <w:rPr>
-          <w:lang w:val="es-CO"/>
-        </w:rPr>
-        <w:t xml:space="preserve">, </w:t>
-      </w:r>
-      <w:proofErr w:type="spellStart"/>
-      <w:r>
-        <w:rPr>
-          <w:lang w:val="es-CO"/>
-        </w:rPr>
-        <w:t>Jest</w:t>
-      </w:r>
-      <w:proofErr w:type="spellEnd"/>
+        <w:t>Implementar pruebas automatizadas para garantizar la calidad del aplicativo de escritorio. Utilizar herramientas como Selenium</w:t>
+      </w:r>
+      <w:r>
+        <w:rPr>
+          <w:lang w:val="es-CO"/>
+        </w:rPr>
+        <w:t>, Jest</w:t>
+      </w:r>
       <w:r>
         <w:rPr>
           <w:lang w:val="es-CO"/>
@@ -10641,21 +10475,7 @@
         <w:rPr>
           <w:lang w:val="es-CO"/>
         </w:rPr>
-        <w:t xml:space="preserve">o </w:t>
-      </w:r>
-      <w:proofErr w:type="spellStart"/>
-      <w:r>
-        <w:rPr>
-          <w:lang w:val="es-CO"/>
-        </w:rPr>
-        <w:t>JUnit</w:t>
-      </w:r>
-      <w:proofErr w:type="spellEnd"/>
-      <w:r>
-        <w:rPr>
-          <w:lang w:val="es-CO"/>
-        </w:rPr>
-        <w:t xml:space="preserve"> para realizar pruebas de regresión, funcionales y de rendimiento de forma automatizada y asegurar que el </w:t>
+        <w:t xml:space="preserve">o JUnit para realizar pruebas de regresión, funcionales y de rendimiento de forma automatizada y asegurar que el </w:t>
       </w:r>
       <w:r>
         <w:rPr>
@@ -10766,7 +10586,7 @@
           <w:lang w:val="es-CO"/>
         </w:rPr>
       </w:pPr>
-      <w:bookmarkStart w:id="31" w:name="_Toc176613597"/>
+      <w:bookmarkStart w:id="31" w:name="_Toc176860621"/>
       <w:r>
         <w:rPr>
           <w:lang w:val="es-CO"/>
@@ -10789,7 +10609,19 @@
         <w:rPr>
           <w:lang w:val="es-CO"/>
         </w:rPr>
-        <w:t xml:space="preserve"> e Ingeniero jefe</w:t>
+        <w:t xml:space="preserve"> e Ingeniero </w:t>
+      </w:r>
+      <w:r>
+        <w:rPr>
+          <w:lang w:val="es-CO"/>
+        </w:rPr>
+        <w:t>J</w:t>
+      </w:r>
+      <w:r>
+        <w:rPr>
+          <w:lang w:val="es-CO"/>
+        </w:rPr>
+        <w:t>efe</w:t>
       </w:r>
       <w:bookmarkEnd w:id="31"/>
     </w:p>
@@ -11046,16 +10878,8 @@
               <w:rPr>
                 <w:lang w:val="es-CO"/>
               </w:rPr>
-              <w:t xml:space="preserve">con responsabilidades ampliadas de </w:t>
-            </w:r>
-            <w:proofErr w:type="spellStart"/>
-            <w:r>
-              <w:rPr>
-                <w:lang w:val="es-CO"/>
-              </w:rPr>
-              <w:t>Ingesoft</w:t>
-            </w:r>
-            <w:proofErr w:type="spellEnd"/>
+              <w:t>con responsabilidades ampliadas de Ingesoft</w:t>
+            </w:r>
           </w:p>
         </w:tc>
         <w:tc>
@@ -11385,7 +11209,7 @@
           <w:lang w:val="es-CO"/>
         </w:rPr>
       </w:pPr>
-      <w:bookmarkStart w:id="32" w:name="_Toc176613598"/>
+      <w:bookmarkStart w:id="32" w:name="_Toc176860622"/>
       <w:r>
         <w:rPr>
           <w:lang w:val="es-CO"/>
@@ -11401,7 +11225,7 @@
           <w:lang w:val="es-CO"/>
         </w:rPr>
       </w:pPr>
-      <w:bookmarkStart w:id="33" w:name="_Toc176613599"/>
+      <w:bookmarkStart w:id="33" w:name="_Toc176860623"/>
       <w:r>
         <w:rPr>
           <w:lang w:val="es-CO"/>
@@ -11410,11 +11234,22 @@
       </w:r>
       <w:bookmarkEnd w:id="33"/>
     </w:p>
-    <w:p/>
-    <w:bookmarkStart w:id="34" w:name="_Toc176613600" w:displacedByCustomXml="next"/>
+    <w:p>
+      <w:hyperlink r:id="rId10" w:history="1">
+        <w:r>
+          <w:rPr>
+            <w:rStyle w:val="Hipervnculo"/>
+          </w:rPr>
+          <w:t>https://drive.google.com/file/d/1h1qaKTPCBuMgEPz-puF45g-soTyLpTwb/view?usp=sharing</w:t>
+        </w:r>
+      </w:hyperlink>
+    </w:p>
+    <w:bookmarkStart w:id="34" w:name="_Toc176860624" w:displacedByCustomXml="next"/>
     <w:sdt>
       <w:sdtPr>
         <w:rPr>
+          <w:b w:val="0"/>
+          <w:szCs w:val="22"/>
           <w:lang w:val="es-MX"/>
         </w:rPr>
         <w:id w:val="835113788"/>
@@ -11425,8 +11260,6 @@
       </w:sdtPr>
       <w:sdtEndPr>
         <w:rPr>
-          <w:b w:val="0"/>
-          <w:szCs w:val="22"/>
           <w:lang w:val="es-ES"/>
         </w:rPr>
       </w:sdtEndPr>
@@ -15172,6 +15005,7 @@
   <w:style w:type="character" w:default="1" w:styleId="Fuentedeprrafopredeter">
     <w:name w:val="Default Paragraph Font"/>
     <w:uiPriority w:val="1"/>
+    <w:semiHidden/>
     <w:unhideWhenUsed/>
   </w:style>
   <w:style w:type="table" w:default="1" w:styleId="Tablanormal">

</xml_diff>